<commit_message>
Application changes + connection onedrive
</commit_message>
<xml_diff>
--- a/Plagiaat/bin/Debug/Document1.docx
+++ b/Plagiaat/bin/Debug/Document1.docx
@@ -704,13 +704,13 @@
 <file path=word/webextensions/taskpanes.xml><?xml version="1.0" encoding="utf-8"?>
 <wetp:taskpanes xmlns:r="http://schemas.openxmlformats.org/officeDocument/2006/relationships" xmlns:wetp="http://schemas.microsoft.com/office/webextensions/taskpanes/2010/11">
   <wetp:taskpane dockstate="" visibility="1" width="350" row="1">
-    <wetp:webextensionref xmlns:r="http://schemas.openxmlformats.org/officeDocument/2006/relationships" r:id="R3995d1ad7714464a"/>
+    <wetp:webextensionref xmlns:r="http://schemas.openxmlformats.org/officeDocument/2006/relationships" r:id="R4d9cb6dd5d194434"/>
   </wetp:taskpane>
 </wetp:taskpanes>
 </file>
 
 <file path=word/webextensions/webextension.xml><?xml version="1.0" encoding="utf-8"?>
-<we:webextension xmlns:we="http://schemas.microsoft.com/office/webextensions/webextension/2010/11" id="{39c449b8-3278-4bc4-b19e-1175a57a4227}">
+<we:webextension xmlns:we="http://schemas.microsoft.com/office/webextensions/webextension/2010/11" id="{7e415d91-84fa-4c6c-b39b-089e2e3ea7ab}">
   <we:reference id="e35a8934-8f87-4888-a363-59cc2e292391" version="1.0.0.0" store="developer" storeType="Registry"/>
   <we:alternateReferences/>
   <we:properties/>

</xml_diff>